<commit_message>
Mise a jour table
</commit_message>
<xml_diff>
--- a/Documentation/SandCastle.docx
+++ b/Documentation/SandCastle.docx
@@ -42,6 +42,7 @@
                 <w:color w:val="FF6600"/>
               </w:rPr>
             </w:pPr>
+            <w:proofErr w:type="spellStart"/>
             <w:r>
               <w:rPr>
                 <w:rFonts w:ascii="Arial" w:hAnsi="Arial" w:cs="Arial"/>
@@ -58,6 +59,7 @@
               </w:rPr>
               <w:t>_BDD_SandCastle</w:t>
             </w:r>
+            <w:proofErr w:type="spellEnd"/>
           </w:p>
         </w:tc>
       </w:tr>
@@ -113,8 +115,19 @@
                 <w:sz w:val="40"/>
                 <w:szCs w:val="40"/>
               </w:rPr>
-              <w:t>Dossier de spécification d’utilisation de Sandcastle</w:t>
-            </w:r>
+              <w:t xml:space="preserve">Dossier de spécification d’utilisation de </w:t>
+            </w:r>
+            <w:proofErr w:type="spellStart"/>
+            <w:r>
+              <w:rPr>
+                <w:rFonts w:ascii="Arial" w:hAnsi="Arial" w:cs="Arial"/>
+                <w:color w:val="4D4D4D"/>
+                <w:sz w:val="40"/>
+                <w:szCs w:val="40"/>
+              </w:rPr>
+              <w:t>Sandcastle</w:t>
+            </w:r>
+            <w:proofErr w:type="spellEnd"/>
           </w:p>
         </w:tc>
       </w:tr>
@@ -323,6 +336,7 @@
                 <w:rFonts w:ascii="Arial" w:hAnsi="Arial" w:cs="Arial"/>
               </w:rPr>
             </w:pPr>
+            <w:proofErr w:type="spellStart"/>
             <w:r>
               <w:rPr>
                 <w:rFonts w:ascii="Arial" w:hAnsi="Arial" w:cs="Arial"/>
@@ -335,6 +349,7 @@
               </w:rPr>
               <w:t>_SandCastle</w:t>
             </w:r>
+            <w:proofErr w:type="spellEnd"/>
           </w:p>
         </w:tc>
       </w:tr>
@@ -379,8 +394,16 @@
               <w:rPr>
                 <w:rFonts w:ascii="Arial" w:hAnsi="Arial" w:cs="Arial"/>
               </w:rPr>
-              <w:t>Dossier de spécification d’utilisation de Sandcastle</w:t>
-            </w:r>
+              <w:t xml:space="preserve">Dossier de spécification d’utilisation de </w:t>
+            </w:r>
+            <w:proofErr w:type="spellStart"/>
+            <w:r>
+              <w:rPr>
+                <w:rFonts w:ascii="Arial" w:hAnsi="Arial" w:cs="Arial"/>
+              </w:rPr>
+              <w:t>Sandcastle</w:t>
+            </w:r>
+            <w:proofErr w:type="spellEnd"/>
           </w:p>
         </w:tc>
       </w:tr>
@@ -661,6 +684,13 @@
                 <w:rFonts w:ascii="Arial" w:hAnsi="Arial" w:cs="Arial"/>
                 <w:iCs/>
               </w:rPr>
+              <w:fldChar w:fldCharType="separate"/>
+            </w:r>
+            <w:r>
+              <w:rPr>
+                <w:rFonts w:ascii="Arial" w:hAnsi="Arial" w:cs="Arial"/>
+                <w:iCs/>
+              </w:rPr>
               <w:fldChar w:fldCharType="end"/>
             </w:r>
             <w:bookmarkEnd w:id="0"/>
@@ -729,6 +759,13 @@
                 <w:rFonts w:ascii="Arial" w:hAnsi="Arial" w:cs="Arial"/>
                 <w:iCs/>
               </w:rPr>
+            </w:r>
+            <w:r>
+              <w:rPr>
+                <w:rFonts w:ascii="Arial" w:hAnsi="Arial" w:cs="Arial"/>
+                <w:iCs/>
+              </w:rPr>
+              <w:fldChar w:fldCharType="separate"/>
             </w:r>
             <w:r>
               <w:rPr>
@@ -1543,12 +1580,14 @@
                 <w:rFonts w:ascii="Arial" w:hAnsi="Arial" w:cs="Arial"/>
               </w:rPr>
             </w:pPr>
+            <w:proofErr w:type="spellStart"/>
             <w:r>
               <w:rPr>
                 <w:rFonts w:ascii="Arial" w:hAnsi="Arial" w:cs="Arial"/>
               </w:rPr>
               <w:t>SandCastle</w:t>
             </w:r>
+            <w:proofErr w:type="spellEnd"/>
           </w:p>
         </w:tc>
         <w:tc>
@@ -1727,7 +1766,7 @@
           <w:r>
             <w:fldChar w:fldCharType="separate"/>
           </w:r>
-          <w:hyperlink w:anchor="_Toc401932465" w:history="1">
+          <w:hyperlink w:anchor="_Toc401933617" w:history="1">
             <w:r>
               <w:rPr>
                 <w:rStyle w:val="Lienhypertexte"/>
@@ -1773,7 +1812,7 @@
                 <w:noProof/>
                 <w:webHidden/>
               </w:rPr>
-              <w:instrText xml:space="preserve"> PAGEREF _Toc401932465 \h </w:instrText>
+              <w:instrText xml:space="preserve"> PAGEREF _Toc401933617 \h </w:instrText>
             </w:r>
             <w:r>
               <w:rPr>
@@ -1814,12 +1853,10 @@
               <w:szCs w:val="22"/>
             </w:rPr>
           </w:pPr>
-          <w:hyperlink w:anchor="_Toc401932466" w:history="1">
+          <w:hyperlink w:anchor="_Toc401933618" w:history="1">
             <w:r>
               <w:rPr>
                 <w:rStyle w:val="Lienhypertexte"/>
-                <w:i/>
-                <w:iCs/>
                 <w:noProof/>
               </w:rPr>
               <w:t>1.1.</w:t>
@@ -1859,7 +1896,7 @@
                 <w:noProof/>
                 <w:webHidden/>
               </w:rPr>
-              <w:instrText xml:space="preserve"> PAGEREF _Toc401932466 \h </w:instrText>
+              <w:instrText xml:space="preserve"> PAGEREF _Toc401933618 \h </w:instrText>
             </w:r>
             <w:r>
               <w:rPr>
@@ -1900,12 +1937,10 @@
               <w:szCs w:val="22"/>
             </w:rPr>
           </w:pPr>
-          <w:hyperlink w:anchor="_Toc401932467" w:history="1">
+          <w:hyperlink w:anchor="_Toc401933619" w:history="1">
             <w:r>
               <w:rPr>
                 <w:rStyle w:val="Lienhypertexte"/>
-                <w:i/>
-                <w:iCs/>
                 <w:noProof/>
               </w:rPr>
               <w:t>1.2.</w:t>
@@ -1945,7 +1980,7 @@
                 <w:noProof/>
                 <w:webHidden/>
               </w:rPr>
-              <w:instrText xml:space="preserve"> PAGEREF _Toc401932467 \h </w:instrText>
+              <w:instrText xml:space="preserve"> PAGEREF _Toc401933619 \h </w:instrText>
             </w:r>
             <w:r>
               <w:rPr>
@@ -1991,7 +2026,7 @@
               <w:szCs w:val="22"/>
             </w:rPr>
           </w:pPr>
-          <w:hyperlink w:anchor="_Toc401932468" w:history="1">
+          <w:hyperlink w:anchor="_Toc401933620" w:history="1">
             <w:r>
               <w:rPr>
                 <w:rStyle w:val="Lienhypertexte"/>
@@ -2037,7 +2072,7 @@
                 <w:noProof/>
                 <w:webHidden/>
               </w:rPr>
-              <w:instrText xml:space="preserve"> PAGEREF _Toc401932468 \h </w:instrText>
+              <w:instrText xml:space="preserve"> PAGEREF _Toc401933620 \h </w:instrText>
             </w:r>
             <w:r>
               <w:rPr>
@@ -2078,12 +2113,10 @@
               <w:szCs w:val="22"/>
             </w:rPr>
           </w:pPr>
-          <w:hyperlink w:anchor="_Toc401932469" w:history="1">
+          <w:hyperlink w:anchor="_Toc401933621" w:history="1">
             <w:r>
               <w:rPr>
                 <w:rStyle w:val="Lienhypertexte"/>
-                <w:i/>
-                <w:iCs/>
                 <w:noProof/>
               </w:rPr>
               <w:t>2.1.</w:t>
@@ -2123,7 +2156,7 @@
                 <w:noProof/>
                 <w:webHidden/>
               </w:rPr>
-              <w:instrText xml:space="preserve"> PAGEREF _Toc401932469 \h </w:instrText>
+              <w:instrText xml:space="preserve"> PAGEREF _Toc401933621 \h </w:instrText>
             </w:r>
             <w:r>
               <w:rPr>
@@ -2164,12 +2197,10 @@
               <w:szCs w:val="22"/>
             </w:rPr>
           </w:pPr>
-          <w:hyperlink w:anchor="_Toc401932470" w:history="1">
+          <w:hyperlink w:anchor="_Toc401933622" w:history="1">
             <w:r>
               <w:rPr>
                 <w:rStyle w:val="Lienhypertexte"/>
-                <w:i/>
-                <w:iCs/>
                 <w:noProof/>
               </w:rPr>
               <w:t>2.2.</w:t>
@@ -2209,7 +2240,7 @@
                 <w:noProof/>
                 <w:webHidden/>
               </w:rPr>
-              <w:instrText xml:space="preserve"> PAGEREF _Toc401932470 \h </w:instrText>
+              <w:instrText xml:space="preserve"> PAGEREF _Toc401933622 \h </w:instrText>
             </w:r>
             <w:r>
               <w:rPr>
@@ -2255,7 +2286,7 @@
               <w:szCs w:val="22"/>
             </w:rPr>
           </w:pPr>
-          <w:hyperlink w:anchor="_Toc401932471" w:history="1">
+          <w:hyperlink w:anchor="_Toc401933623" w:history="1">
             <w:r>
               <w:rPr>
                 <w:rStyle w:val="Lienhypertexte"/>
@@ -2301,7 +2332,7 @@
                 <w:noProof/>
                 <w:webHidden/>
               </w:rPr>
-              <w:instrText xml:space="preserve"> PAGEREF _Toc401932471 \h </w:instrText>
+              <w:instrText xml:space="preserve"> PAGEREF _Toc401933623 \h </w:instrText>
             </w:r>
             <w:r>
               <w:rPr>
@@ -2342,12 +2373,10 @@
               <w:szCs w:val="22"/>
             </w:rPr>
           </w:pPr>
-          <w:hyperlink w:anchor="_Toc401932472" w:history="1">
+          <w:hyperlink w:anchor="_Toc401933624" w:history="1">
             <w:r>
               <w:rPr>
                 <w:rStyle w:val="Lienhypertexte"/>
-                <w:i/>
-                <w:iCs/>
                 <w:noProof/>
               </w:rPr>
               <w:t>3.1.</w:t>
@@ -2387,7 +2416,7 @@
                 <w:noProof/>
                 <w:webHidden/>
               </w:rPr>
-              <w:instrText xml:space="preserve"> PAGEREF _Toc401932472 \h </w:instrText>
+              <w:instrText xml:space="preserve"> PAGEREF _Toc401933624 \h </w:instrText>
             </w:r>
             <w:r>
               <w:rPr>
@@ -2428,12 +2457,10 @@
               <w:szCs w:val="22"/>
             </w:rPr>
           </w:pPr>
-          <w:hyperlink w:anchor="_Toc401932473" w:history="1">
+          <w:hyperlink w:anchor="_Toc401933625" w:history="1">
             <w:r>
               <w:rPr>
                 <w:rStyle w:val="Lienhypertexte"/>
-                <w:i/>
-                <w:iCs/>
                 <w:noProof/>
               </w:rPr>
               <w:t>3.2.</w:t>
@@ -2473,7 +2500,7 @@
                 <w:noProof/>
                 <w:webHidden/>
               </w:rPr>
-              <w:instrText xml:space="preserve"> PAGEREF _Toc401932473 \h </w:instrText>
+              <w:instrText xml:space="preserve"> PAGEREF _Toc401933625 \h </w:instrText>
             </w:r>
             <w:r>
               <w:rPr>
@@ -2494,6 +2521,270 @@
                 <w:webHidden/>
               </w:rPr>
               <w:t>6</w:t>
+            </w:r>
+            <w:r>
+              <w:rPr>
+                <w:noProof/>
+                <w:webHidden/>
+              </w:rPr>
+              <w:fldChar w:fldCharType="end"/>
+            </w:r>
+          </w:hyperlink>
+        </w:p>
+        <w:p>
+          <w:pPr>
+            <w:pStyle w:val="TM1"/>
+            <w:tabs>
+              <w:tab w:val="left" w:pos="482"/>
+              <w:tab w:val="right" w:leader="dot" w:pos="9060"/>
+            </w:tabs>
+            <w:rPr>
+              <w:rFonts w:asciiTheme="minorHAnsi" w:eastAsiaTheme="minorEastAsia" w:hAnsiTheme="minorHAnsi" w:cstheme="minorBidi"/>
+              <w:b w:val="0"/>
+              <w:caps w:val="0"/>
+              <w:noProof/>
+              <w:szCs w:val="22"/>
+            </w:rPr>
+          </w:pPr>
+          <w:hyperlink w:anchor="_Toc401933626" w:history="1">
+            <w:r>
+              <w:rPr>
+                <w:rStyle w:val="Lienhypertexte"/>
+                <w:noProof/>
+              </w:rPr>
+              <w:t>4.</w:t>
+            </w:r>
+            <w:r>
+              <w:rPr>
+                <w:rFonts w:asciiTheme="minorHAnsi" w:eastAsiaTheme="minorEastAsia" w:hAnsiTheme="minorHAnsi" w:cstheme="minorBidi"/>
+                <w:b w:val="0"/>
+                <w:caps w:val="0"/>
+                <w:noProof/>
+                <w:szCs w:val="22"/>
+              </w:rPr>
+              <w:tab/>
+            </w:r>
+            <w:r>
+              <w:rPr>
+                <w:rStyle w:val="Lienhypertexte"/>
+                <w:noProof/>
+              </w:rPr>
+              <w:t>Génération de la documentation finale</w:t>
+            </w:r>
+            <w:r>
+              <w:rPr>
+                <w:noProof/>
+                <w:webHidden/>
+              </w:rPr>
+              <w:tab/>
+            </w:r>
+            <w:r>
+              <w:rPr>
+                <w:noProof/>
+                <w:webHidden/>
+              </w:rPr>
+              <w:fldChar w:fldCharType="begin"/>
+            </w:r>
+            <w:r>
+              <w:rPr>
+                <w:noProof/>
+                <w:webHidden/>
+              </w:rPr>
+              <w:instrText xml:space="preserve"> PAGEREF _Toc401933626 \h </w:instrText>
+            </w:r>
+            <w:r>
+              <w:rPr>
+                <w:noProof/>
+                <w:webHidden/>
+              </w:rPr>
+            </w:r>
+            <w:r>
+              <w:rPr>
+                <w:noProof/>
+                <w:webHidden/>
+              </w:rPr>
+              <w:fldChar w:fldCharType="separate"/>
+            </w:r>
+            <w:r>
+              <w:rPr>
+                <w:noProof/>
+                <w:webHidden/>
+              </w:rPr>
+              <w:t>7</w:t>
+            </w:r>
+            <w:r>
+              <w:rPr>
+                <w:noProof/>
+                <w:webHidden/>
+              </w:rPr>
+              <w:fldChar w:fldCharType="end"/>
+            </w:r>
+          </w:hyperlink>
+        </w:p>
+        <w:p>
+          <w:pPr>
+            <w:pStyle w:val="TM2"/>
+            <w:rPr>
+              <w:rFonts w:asciiTheme="minorHAnsi" w:eastAsiaTheme="minorEastAsia" w:hAnsiTheme="minorHAnsi" w:cstheme="minorBidi"/>
+              <w:noProof/>
+              <w:sz w:val="22"/>
+              <w:szCs w:val="22"/>
+            </w:rPr>
+          </w:pPr>
+          <w:hyperlink w:anchor="_Toc401933627" w:history="1">
+            <w:r>
+              <w:rPr>
+                <w:rStyle w:val="Lienhypertexte"/>
+                <w:noProof/>
+              </w:rPr>
+              <w:t>4.1.</w:t>
+            </w:r>
+            <w:r>
+              <w:rPr>
+                <w:rFonts w:asciiTheme="minorHAnsi" w:eastAsiaTheme="minorEastAsia" w:hAnsiTheme="minorHAnsi" w:cstheme="minorBidi"/>
+                <w:noProof/>
+                <w:sz w:val="22"/>
+                <w:szCs w:val="22"/>
+              </w:rPr>
+              <w:tab/>
+            </w:r>
+            <w:r>
+              <w:rPr>
+                <w:rStyle w:val="Lienhypertexte"/>
+                <w:noProof/>
+              </w:rPr>
+              <w:t>Génération du code et de la  documentation.</w:t>
+            </w:r>
+            <w:r>
+              <w:rPr>
+                <w:noProof/>
+                <w:webHidden/>
+              </w:rPr>
+              <w:tab/>
+            </w:r>
+            <w:r>
+              <w:rPr>
+                <w:noProof/>
+                <w:webHidden/>
+              </w:rPr>
+              <w:fldChar w:fldCharType="begin"/>
+            </w:r>
+            <w:r>
+              <w:rPr>
+                <w:noProof/>
+                <w:webHidden/>
+              </w:rPr>
+              <w:instrText xml:space="preserve"> PAGEREF _Toc401933627 \h </w:instrText>
+            </w:r>
+            <w:r>
+              <w:rPr>
+                <w:noProof/>
+                <w:webHidden/>
+              </w:rPr>
+            </w:r>
+            <w:r>
+              <w:rPr>
+                <w:noProof/>
+                <w:webHidden/>
+              </w:rPr>
+              <w:fldChar w:fldCharType="separate"/>
+            </w:r>
+            <w:r>
+              <w:rPr>
+                <w:noProof/>
+                <w:webHidden/>
+              </w:rPr>
+              <w:t>7</w:t>
+            </w:r>
+            <w:r>
+              <w:rPr>
+                <w:noProof/>
+                <w:webHidden/>
+              </w:rPr>
+              <w:fldChar w:fldCharType="end"/>
+            </w:r>
+          </w:hyperlink>
+        </w:p>
+        <w:p>
+          <w:pPr>
+            <w:pStyle w:val="TM1"/>
+            <w:tabs>
+              <w:tab w:val="left" w:pos="482"/>
+              <w:tab w:val="right" w:leader="dot" w:pos="9060"/>
+            </w:tabs>
+            <w:rPr>
+              <w:rFonts w:asciiTheme="minorHAnsi" w:eastAsiaTheme="minorEastAsia" w:hAnsiTheme="minorHAnsi" w:cstheme="minorBidi"/>
+              <w:b w:val="0"/>
+              <w:caps w:val="0"/>
+              <w:noProof/>
+              <w:szCs w:val="22"/>
+            </w:rPr>
+          </w:pPr>
+          <w:hyperlink w:anchor="_Toc401933628" w:history="1">
+            <w:r>
+              <w:rPr>
+                <w:rStyle w:val="Lienhypertexte"/>
+                <w:noProof/>
+              </w:rPr>
+              <w:t>5.</w:t>
+            </w:r>
+            <w:r>
+              <w:rPr>
+                <w:rFonts w:asciiTheme="minorHAnsi" w:eastAsiaTheme="minorEastAsia" w:hAnsiTheme="minorHAnsi" w:cstheme="minorBidi"/>
+                <w:b w:val="0"/>
+                <w:caps w:val="0"/>
+                <w:noProof/>
+                <w:szCs w:val="22"/>
+              </w:rPr>
+              <w:tab/>
+            </w:r>
+            <w:r>
+              <w:rPr>
+                <w:rStyle w:val="Lienhypertexte"/>
+                <w:noProof/>
+              </w:rPr>
+              <w:t>Lexique et standards</w:t>
+            </w:r>
+            <w:r>
+              <w:rPr>
+                <w:noProof/>
+                <w:webHidden/>
+              </w:rPr>
+              <w:tab/>
+            </w:r>
+            <w:r>
+              <w:rPr>
+                <w:noProof/>
+                <w:webHidden/>
+              </w:rPr>
+              <w:fldChar w:fldCharType="begin"/>
+            </w:r>
+            <w:r>
+              <w:rPr>
+                <w:noProof/>
+                <w:webHidden/>
+              </w:rPr>
+              <w:instrText xml:space="preserve"> PAGEREF _Toc401933628 \h </w:instrText>
+            </w:r>
+            <w:r>
+              <w:rPr>
+                <w:noProof/>
+                <w:webHidden/>
+              </w:rPr>
+            </w:r>
+            <w:r>
+              <w:rPr>
+                <w:noProof/>
+                <w:webHidden/>
+              </w:rPr>
+              <w:fldChar w:fldCharType="separate"/>
+            </w:r>
+            <w:r>
+              <w:rPr>
+                <w:noProof/>
+                <w:webHidden/>
+              </w:rPr>
+              <w:t>8</w:t>
             </w:r>
             <w:r>
               <w:rPr>
@@ -2529,6 +2820,8 @@
           <w:rFonts w:ascii="Arial" w:hAnsi="Arial" w:cs="Arial"/>
         </w:rPr>
       </w:pPr>
+      <w:bookmarkStart w:id="2" w:name="_GoBack"/>
+      <w:bookmarkEnd w:id="2"/>
     </w:p>
     <w:p>
       <w:pPr>
@@ -2549,10 +2842,10 @@
           <w:b/>
         </w:rPr>
       </w:pPr>
-      <w:bookmarkStart w:id="2" w:name="_Toc388621789"/>
-      <w:bookmarkStart w:id="3" w:name="_Toc388945995"/>
-      <w:bookmarkStart w:id="4" w:name="_Toc401058377"/>
-      <w:bookmarkStart w:id="5" w:name="_Toc401932465"/>
+      <w:bookmarkStart w:id="3" w:name="_Toc388621789"/>
+      <w:bookmarkStart w:id="4" w:name="_Toc388945995"/>
+      <w:bookmarkStart w:id="5" w:name="_Toc401058377"/>
+      <w:bookmarkStart w:id="6" w:name="_Toc401933617"/>
       <w:r>
         <w:rPr>
           <w:rFonts w:ascii="Arial" w:hAnsi="Arial" w:cs="Arial"/>
@@ -2561,26 +2854,26 @@
         <w:lastRenderedPageBreak/>
         <w:t>Introduction</w:t>
       </w:r>
-      <w:bookmarkEnd w:id="2"/>
       <w:bookmarkEnd w:id="3"/>
       <w:bookmarkEnd w:id="4"/>
       <w:bookmarkEnd w:id="5"/>
+      <w:bookmarkEnd w:id="6"/>
     </w:p>
     <w:p>
       <w:pPr>
         <w:pStyle w:val="Titre2"/>
       </w:pPr>
-      <w:bookmarkStart w:id="6" w:name="_Toc388621790"/>
-      <w:bookmarkStart w:id="7" w:name="_Toc388945996"/>
-      <w:bookmarkStart w:id="8" w:name="_Toc401058378"/>
-      <w:bookmarkStart w:id="9" w:name="_Toc401932466"/>
+      <w:bookmarkStart w:id="7" w:name="_Toc388621790"/>
+      <w:bookmarkStart w:id="8" w:name="_Toc388945996"/>
+      <w:bookmarkStart w:id="9" w:name="_Toc401058378"/>
+      <w:bookmarkStart w:id="10" w:name="_Toc401933618"/>
       <w:r>
         <w:t>Contexte</w:t>
       </w:r>
-      <w:bookmarkEnd w:id="6"/>
       <w:bookmarkEnd w:id="7"/>
       <w:bookmarkEnd w:id="8"/>
       <w:bookmarkEnd w:id="9"/>
+      <w:bookmarkEnd w:id="10"/>
     </w:p>
     <w:p>
       <w:pPr>
@@ -2601,31 +2894,39 @@
           <w:rFonts w:ascii="Arial" w:hAnsi="Arial" w:cs="Arial"/>
         </w:rPr>
       </w:pPr>
+      <w:proofErr w:type="spellStart"/>
       <w:r>
         <w:rPr>
           <w:rFonts w:ascii="Arial" w:hAnsi="Arial" w:cs="Arial"/>
         </w:rPr>
-        <w:t>SandCastle est un utilitaire développé par Microsoft qui permet une génération automatique de documentation lors de la compilation du code.</w:t>
+        <w:t>SandCastle</w:t>
+      </w:r>
+      <w:proofErr w:type="spellEnd"/>
+      <w:r>
+        <w:rPr>
+          <w:rFonts w:ascii="Arial" w:hAnsi="Arial" w:cs="Arial"/>
+        </w:rPr>
+        <w:t xml:space="preserve"> est un utilitaire développé par Microsoft qui permet une génération automatique de documentation lors de la compilation du code.</w:t>
       </w:r>
     </w:p>
     <w:p>
       <w:pPr>
         <w:pStyle w:val="Titre2"/>
       </w:pPr>
-      <w:bookmarkStart w:id="10" w:name="_Toc388621791"/>
-      <w:bookmarkStart w:id="11" w:name="_Toc388945997"/>
-      <w:bookmarkStart w:id="12" w:name="_Toc401058379"/>
-      <w:bookmarkStart w:id="13" w:name="_Toc401932467"/>
+      <w:bookmarkStart w:id="11" w:name="_Toc388621791"/>
+      <w:bookmarkStart w:id="12" w:name="_Toc388945997"/>
+      <w:bookmarkStart w:id="13" w:name="_Toc401058379"/>
+      <w:bookmarkStart w:id="14" w:name="_Toc401933619"/>
       <w:r>
         <w:t>Objet</w:t>
       </w:r>
       <w:r>
         <w:t xml:space="preserve"> du document</w:t>
       </w:r>
-      <w:bookmarkEnd w:id="10"/>
       <w:bookmarkEnd w:id="11"/>
       <w:bookmarkEnd w:id="12"/>
       <w:bookmarkEnd w:id="13"/>
+      <w:bookmarkEnd w:id="14"/>
     </w:p>
     <w:p>
       <w:pPr>
@@ -2645,8 +2946,13 @@
         <w:t xml:space="preserve">nelles liées </w:t>
       </w:r>
       <w:r>
-        <w:t>à l’utilisation de SandCastle</w:t>
+        <w:t xml:space="preserve">à l’utilisation de </w:t>
       </w:r>
+      <w:proofErr w:type="spellStart"/>
+      <w:r>
+        <w:t>SandCastle</w:t>
+      </w:r>
+      <w:proofErr w:type="spellEnd"/>
     </w:p>
     <w:p>
       <w:pPr>
@@ -2670,11 +2976,11 @@
           <w:b/>
         </w:rPr>
       </w:pPr>
-      <w:bookmarkStart w:id="14" w:name="_Toc53292916"/>
-      <w:bookmarkStart w:id="15" w:name="_Toc52454475"/>
-      <w:bookmarkStart w:id="16" w:name="_Toc40612610"/>
-      <w:bookmarkStart w:id="17" w:name="_Toc36377833"/>
-      <w:bookmarkStart w:id="18" w:name="_Toc401932468"/>
+      <w:bookmarkStart w:id="15" w:name="_Toc53292916"/>
+      <w:bookmarkStart w:id="16" w:name="_Toc52454475"/>
+      <w:bookmarkStart w:id="17" w:name="_Toc40612610"/>
+      <w:bookmarkStart w:id="18" w:name="_Toc36377833"/>
+      <w:bookmarkStart w:id="19" w:name="_Toc401933620"/>
       <w:r>
         <w:rPr>
           <w:rFonts w:ascii="Arial" w:hAnsi="Arial" w:cs="Arial"/>
@@ -2683,30 +2989,56 @@
         <w:lastRenderedPageBreak/>
         <w:t>Installation</w:t>
       </w:r>
-      <w:bookmarkEnd w:id="14"/>
       <w:bookmarkEnd w:id="15"/>
       <w:bookmarkEnd w:id="16"/>
       <w:bookmarkEnd w:id="17"/>
       <w:bookmarkEnd w:id="18"/>
-    </w:p>
-    <w:p/>
-    <w:p>
-      <w:pPr>
-        <w:pStyle w:val="Titre2"/>
-      </w:pPr>
-      <w:bookmarkStart w:id="19" w:name="_Toc401932469"/>
-      <w:r>
-        <w:t>Téléchargement de SandCastle et SandCastle Help File Builder</w:t>
-      </w:r>
       <w:bookmarkEnd w:id="19"/>
     </w:p>
     <w:p/>
     <w:p>
+      <w:pPr>
+        <w:pStyle w:val="Titre2"/>
+      </w:pPr>
+      <w:bookmarkStart w:id="20" w:name="_Toc401933621"/>
       <w:r>
-        <w:t>Téléchargement</w:t>
+        <w:t xml:space="preserve">Téléchargement de </w:t>
       </w:r>
+      <w:proofErr w:type="spellStart"/>
       <w:r>
-        <w:t xml:space="preserve"> de Sandcastle :</w:t>
+        <w:t>SandCastle</w:t>
+      </w:r>
+      <w:proofErr w:type="spellEnd"/>
+      <w:r>
+        <w:t xml:space="preserve"> et </w:t>
+      </w:r>
+      <w:proofErr w:type="spellStart"/>
+      <w:r>
+        <w:t>SandCastle</w:t>
+      </w:r>
+      <w:proofErr w:type="spellEnd"/>
+      <w:r>
+        <w:t xml:space="preserve"> Help File </w:t>
+      </w:r>
+      <w:proofErr w:type="spellStart"/>
+      <w:r>
+        <w:t>Builder</w:t>
+      </w:r>
+      <w:bookmarkEnd w:id="20"/>
+      <w:proofErr w:type="spellEnd"/>
+    </w:p>
+    <w:p/>
+    <w:p>
+      <w:r>
+        <w:t xml:space="preserve">Téléchargement de </w:t>
+      </w:r>
+      <w:proofErr w:type="spellStart"/>
+      <w:r>
+        <w:t>Sandcastle</w:t>
+      </w:r>
+      <w:proofErr w:type="spellEnd"/>
+      <w:r>
+        <w:t xml:space="preserve"> :</w:t>
       </w:r>
     </w:p>
     <w:p>
@@ -2738,11 +3070,33 @@
           <w:lang w:val="en-US"/>
         </w:rPr>
       </w:pPr>
+      <w:proofErr w:type="spellStart"/>
       <w:r>
         <w:rPr>
           <w:lang w:val="en-US"/>
         </w:rPr>
-        <w:t xml:space="preserve">Téléchargement de Sandcastle Help File Builder : </w:t>
+        <w:t>Téléchargement</w:t>
+      </w:r>
+      <w:proofErr w:type="spellEnd"/>
+      <w:r>
+        <w:rPr>
+          <w:lang w:val="en-US"/>
+        </w:rPr>
+        <w:t xml:space="preserve"> de Sandcastle Help File </w:t>
+      </w:r>
+      <w:proofErr w:type="gramStart"/>
+      <w:r>
+        <w:rPr>
+          <w:lang w:val="en-US"/>
+        </w:rPr>
+        <w:t>Builder :</w:t>
+      </w:r>
+      <w:proofErr w:type="gramEnd"/>
+      <w:r>
+        <w:rPr>
+          <w:lang w:val="en-US"/>
+        </w:rPr>
+        <w:t xml:space="preserve"> </w:t>
       </w:r>
     </w:p>
     <w:p>
@@ -2770,7 +3124,31 @@
     </w:p>
     <w:p>
       <w:r>
-        <w:t>Une fois téléchargés, installez les deux logiciels (SandCastle est un addon qui se mettra sur Visual Studio) et SHFP est le logiciel qui permettra de convertir les fichiers XML et DLL générés par le build et les convertira en HTM.</w:t>
+        <w:t>Une fois téléchargés, installez les deux logiciels (</w:t>
+      </w:r>
+      <w:proofErr w:type="spellStart"/>
+      <w:r>
+        <w:t>SandCastle</w:t>
+      </w:r>
+      <w:proofErr w:type="spellEnd"/>
+      <w:r>
+        <w:t xml:space="preserve"> est un </w:t>
+      </w:r>
+      <w:proofErr w:type="spellStart"/>
+      <w:r>
+        <w:t>addon</w:t>
+      </w:r>
+      <w:proofErr w:type="spellEnd"/>
+      <w:r>
+        <w:t xml:space="preserve"> qui se mettra sur Visual Studio) et SHFP est le logiciel qui permettra de convertir les fichiers XML et DLL générés par le </w:t>
+      </w:r>
+      <w:proofErr w:type="spellStart"/>
+      <w:r>
+        <w:t>build</w:t>
+      </w:r>
+      <w:proofErr w:type="spellEnd"/>
+      <w:r>
+        <w:t xml:space="preserve"> et les convertira en HTM.</w:t>
       </w:r>
     </w:p>
     <w:p/>
@@ -2778,16 +3156,29 @@
       <w:pPr>
         <w:pStyle w:val="Titre2"/>
       </w:pPr>
-      <w:bookmarkStart w:id="20" w:name="_Toc401932470"/>
+      <w:bookmarkStart w:id="21" w:name="_Toc401933622"/>
       <w:r>
-        <w:t>Activer la génération de fichier xml</w:t>
+        <w:t xml:space="preserve">Activer la génération de fichier </w:t>
       </w:r>
-      <w:bookmarkEnd w:id="20"/>
+      <w:proofErr w:type="spellStart"/>
+      <w:r>
+        <w:t>xml</w:t>
+      </w:r>
+      <w:bookmarkEnd w:id="21"/>
+      <w:proofErr w:type="spellEnd"/>
     </w:p>
     <w:p/>
     <w:p>
       <w:r>
-        <w:t>Afin de pouvoir utiliser SandCastle, il faut régler la génération de projet dans Visual Studio.</w:t>
+        <w:t xml:space="preserve">Afin de pouvoir utiliser </w:t>
+      </w:r>
+      <w:proofErr w:type="spellStart"/>
+      <w:r>
+        <w:t>SandCastle</w:t>
+      </w:r>
+      <w:proofErr w:type="spellEnd"/>
+      <w:r>
+        <w:t>, il faut régler la génération de projet dans Visual Studio.</w:t>
       </w:r>
     </w:p>
     <w:p>
@@ -2976,7 +3367,7 @@
           <w:b/>
         </w:rPr>
       </w:pPr>
-      <w:bookmarkStart w:id="21" w:name="_Toc401932471"/>
+      <w:bookmarkStart w:id="22" w:name="_Toc401933623"/>
       <w:r>
         <w:rPr>
           <w:rFonts w:ascii="Arial" w:hAnsi="Arial" w:cs="Arial"/>
@@ -2985,7 +3376,7 @@
         <w:lastRenderedPageBreak/>
         <w:t>Mise en place et utilisation</w:t>
       </w:r>
-      <w:bookmarkEnd w:id="21"/>
+      <w:bookmarkEnd w:id="22"/>
     </w:p>
     <w:p>
       <w:pPr>
@@ -2996,17 +3387,22 @@
       <w:pPr>
         <w:pStyle w:val="Titre2"/>
       </w:pPr>
-      <w:bookmarkStart w:id="22" w:name="_Toc401932472"/>
+      <w:bookmarkStart w:id="23" w:name="_Toc401933624"/>
       <w:r>
         <w:t>Commenter le code</w:t>
       </w:r>
-      <w:bookmarkEnd w:id="22"/>
+      <w:bookmarkEnd w:id="23"/>
     </w:p>
     <w:p/>
     <w:p>
       <w:r>
-        <w:t>Commentez le code pour que l’on puisse l’utiliser avec SandCastle</w:t>
+        <w:t xml:space="preserve">Commentez le code pour que l’on puisse l’utiliser avec </w:t>
       </w:r>
+      <w:proofErr w:type="spellStart"/>
+      <w:r>
+        <w:t>SandCastle</w:t>
+      </w:r>
+      <w:proofErr w:type="spellEnd"/>
     </w:p>
     <w:p>
       <w:r>
@@ -3076,11 +3472,19 @@
                                 <w:lang w:val="en-US"/>
                               </w:rPr>
                             </w:pPr>
+                            <w:proofErr w:type="gramStart"/>
                             <w:r>
                               <w:rPr>
                                 <w:lang w:val="en-US"/>
                               </w:rPr>
-                              <w:t>using System;</w:t>
+                              <w:t>using</w:t>
+                            </w:r>
+                            <w:proofErr w:type="gramEnd"/>
+                            <w:r>
+                              <w:rPr>
+                                <w:lang w:val="en-US"/>
+                              </w:rPr>
+                              <w:t xml:space="preserve"> System;</w:t>
                             </w:r>
                           </w:p>
                           <w:p>
@@ -3090,11 +3494,33 @@
                                 <w:lang w:val="en-US"/>
                               </w:rPr>
                             </w:pPr>
+                            <w:proofErr w:type="gramStart"/>
                             <w:r>
                               <w:rPr>
                                 <w:lang w:val="en-US"/>
                               </w:rPr>
-                              <w:t>using System.Collections.Generic;</w:t>
+                              <w:t>using</w:t>
+                            </w:r>
+                            <w:proofErr w:type="gramEnd"/>
+                            <w:r>
+                              <w:rPr>
+                                <w:lang w:val="en-US"/>
+                              </w:rPr>
+                              <w:t xml:space="preserve"> </w:t>
+                            </w:r>
+                            <w:proofErr w:type="spellStart"/>
+                            <w:r>
+                              <w:rPr>
+                                <w:lang w:val="en-US"/>
+                              </w:rPr>
+                              <w:t>System.Collections.Generic</w:t>
+                            </w:r>
+                            <w:proofErr w:type="spellEnd"/>
+                            <w:r>
+                              <w:rPr>
+                                <w:lang w:val="en-US"/>
+                              </w:rPr>
+                              <w:t>;</w:t>
                             </w:r>
                           </w:p>
                           <w:p>
@@ -3104,11 +3530,33 @@
                                 <w:lang w:val="en-US"/>
                               </w:rPr>
                             </w:pPr>
+                            <w:proofErr w:type="gramStart"/>
                             <w:r>
                               <w:rPr>
                                 <w:lang w:val="en-US"/>
                               </w:rPr>
-                              <w:t>using System.Linq;</w:t>
+                              <w:t>using</w:t>
+                            </w:r>
+                            <w:proofErr w:type="gramEnd"/>
+                            <w:r>
+                              <w:rPr>
+                                <w:lang w:val="en-US"/>
+                              </w:rPr>
+                              <w:t xml:space="preserve"> </w:t>
+                            </w:r>
+                            <w:proofErr w:type="spellStart"/>
+                            <w:r>
+                              <w:rPr>
+                                <w:lang w:val="en-US"/>
+                              </w:rPr>
+                              <w:t>System.Linq</w:t>
+                            </w:r>
+                            <w:proofErr w:type="spellEnd"/>
+                            <w:r>
+                              <w:rPr>
+                                <w:lang w:val="en-US"/>
+                              </w:rPr>
+                              <w:t>;</w:t>
                             </w:r>
                           </w:p>
                           <w:p>
@@ -3118,11 +3566,33 @@
                                 <w:lang w:val="en-US"/>
                               </w:rPr>
                             </w:pPr>
+                            <w:proofErr w:type="gramStart"/>
                             <w:r>
                               <w:rPr>
                                 <w:lang w:val="en-US"/>
                               </w:rPr>
-                              <w:t>using System.Text;</w:t>
+                              <w:t>using</w:t>
+                            </w:r>
+                            <w:proofErr w:type="gramEnd"/>
+                            <w:r>
+                              <w:rPr>
+                                <w:lang w:val="en-US"/>
+                              </w:rPr>
+                              <w:t xml:space="preserve"> </w:t>
+                            </w:r>
+                            <w:proofErr w:type="spellStart"/>
+                            <w:r>
+                              <w:rPr>
+                                <w:lang w:val="en-US"/>
+                              </w:rPr>
+                              <w:t>System.Text</w:t>
+                            </w:r>
+                            <w:proofErr w:type="spellEnd"/>
+                            <w:r>
+                              <w:rPr>
+                                <w:lang w:val="en-US"/>
+                              </w:rPr>
+                              <w:t>;</w:t>
                             </w:r>
                           </w:p>
                           <w:p>
@@ -3132,11 +3602,33 @@
                                 <w:lang w:val="en-US"/>
                               </w:rPr>
                             </w:pPr>
+                            <w:proofErr w:type="gramStart"/>
                             <w:r>
                               <w:rPr>
                                 <w:lang w:val="en-US"/>
                               </w:rPr>
-                              <w:t>using System.Threading.Tasks;</w:t>
+                              <w:t>using</w:t>
+                            </w:r>
+                            <w:proofErr w:type="gramEnd"/>
+                            <w:r>
+                              <w:rPr>
+                                <w:lang w:val="en-US"/>
+                              </w:rPr>
+                              <w:t xml:space="preserve"> </w:t>
+                            </w:r>
+                            <w:proofErr w:type="spellStart"/>
+                            <w:r>
+                              <w:rPr>
+                                <w:lang w:val="en-US"/>
+                              </w:rPr>
+                              <w:t>System.Threading.Tasks</w:t>
+                            </w:r>
+                            <w:proofErr w:type="spellEnd"/>
+                            <w:r>
+                              <w:rPr>
+                                <w:lang w:val="en-US"/>
+                              </w:rPr>
+                              <w:t>;</w:t>
                             </w:r>
                           </w:p>
                           <w:p>
@@ -3154,12 +3646,28 @@
                                 <w:lang w:val="en-US"/>
                               </w:rPr>
                             </w:pPr>
+                            <w:proofErr w:type="gramStart"/>
                             <w:r>
                               <w:rPr>
                                 <w:lang w:val="en-US"/>
                               </w:rPr>
-                              <w:t>namespace SandCastleTest</w:t>
+                              <w:t>namespace</w:t>
                             </w:r>
+                            <w:proofErr w:type="gramEnd"/>
+                            <w:r>
+                              <w:rPr>
+                                <w:lang w:val="en-US"/>
+                              </w:rPr>
+                              <w:t xml:space="preserve"> </w:t>
+                            </w:r>
+                            <w:proofErr w:type="spellStart"/>
+                            <w:r>
+                              <w:rPr>
+                                <w:lang w:val="en-US"/>
+                              </w:rPr>
+                              <w:t>SandCastleTest</w:t>
+                            </w:r>
+                            <w:proofErr w:type="spellEnd"/>
                           </w:p>
                           <w:p>
                             <w:pPr>
@@ -3174,7 +3682,15 @@
                               <w:spacing w:after="0"/>
                             </w:pPr>
                             <w:r>
-                              <w:t xml:space="preserve">    class Test</w:t>
+                              <w:t xml:space="preserve">    </w:t>
+                            </w:r>
+                            <w:proofErr w:type="gramStart"/>
+                            <w:r>
+                              <w:t>class</w:t>
+                            </w:r>
+                            <w:proofErr w:type="gramEnd"/>
+                            <w:r>
+                              <w:t xml:space="preserve"> Test</w:t>
                             </w:r>
                           </w:p>
                           <w:p>
@@ -3199,7 +3715,23 @@
                               <w:rPr>
                                 <w:color w:val="00B050"/>
                               </w:rPr>
-                              <w:t>/// &lt;summary&gt;</w:t>
+                              <w:t>/// &lt;</w:t>
+                            </w:r>
+                            <w:proofErr w:type="spellStart"/>
+                            <w:proofErr w:type="gramStart"/>
+                            <w:r>
+                              <w:rPr>
+                                <w:color w:val="00B050"/>
+                              </w:rPr>
+                              <w:t>summary</w:t>
+                            </w:r>
+                            <w:proofErr w:type="spellEnd"/>
+                            <w:proofErr w:type="gramEnd"/>
+                            <w:r>
+                              <w:rPr>
+                                <w:color w:val="00B050"/>
+                              </w:rPr>
+                              <w:t>&gt;</w:t>
                             </w:r>
                           </w:p>
                           <w:p>
@@ -3227,7 +3759,23 @@
                               <w:rPr>
                                 <w:color w:val="00B050"/>
                               </w:rPr>
-                              <w:t xml:space="preserve">        /// &lt;/summary&gt;</w:t>
+                              <w:t xml:space="preserve">        /// &lt;/</w:t>
+                            </w:r>
+                            <w:proofErr w:type="spellStart"/>
+                            <w:proofErr w:type="gramStart"/>
+                            <w:r>
+                              <w:rPr>
+                                <w:color w:val="00B050"/>
+                              </w:rPr>
+                              <w:t>summary</w:t>
+                            </w:r>
+                            <w:proofErr w:type="spellEnd"/>
+                            <w:proofErr w:type="gramEnd"/>
+                            <w:r>
+                              <w:rPr>
+                                <w:color w:val="00B050"/>
+                              </w:rPr>
+                              <w:t>&gt;</w:t>
                             </w:r>
                           </w:p>
                           <w:p>
@@ -3235,7 +3783,23 @@
                               <w:spacing w:after="0"/>
                             </w:pPr>
                             <w:r>
-                              <w:t xml:space="preserve">        public void test(){}</w:t>
+                              <w:t xml:space="preserve">        public </w:t>
+                            </w:r>
+                            <w:proofErr w:type="spellStart"/>
+                            <w:r>
+                              <w:t>void</w:t>
+                            </w:r>
+                            <w:proofErr w:type="spellEnd"/>
+                            <w:r>
+                              <w:t xml:space="preserve"> </w:t>
+                            </w:r>
+                            <w:proofErr w:type="gramStart"/>
+                            <w:r>
+                              <w:t>test(</w:t>
+                            </w:r>
+                            <w:proofErr w:type="gramEnd"/>
+                            <w:r>
+                              <w:t>){}</w:t>
                             </w:r>
                           </w:p>
                           <w:p>
@@ -3287,11 +3851,19 @@
                           <w:lang w:val="en-US"/>
                         </w:rPr>
                       </w:pPr>
+                      <w:proofErr w:type="gramStart"/>
                       <w:r>
                         <w:rPr>
                           <w:lang w:val="en-US"/>
                         </w:rPr>
-                        <w:t>using System;</w:t>
+                        <w:t>using</w:t>
+                      </w:r>
+                      <w:proofErr w:type="gramEnd"/>
+                      <w:r>
+                        <w:rPr>
+                          <w:lang w:val="en-US"/>
+                        </w:rPr>
+                        <w:t xml:space="preserve"> System;</w:t>
                       </w:r>
                     </w:p>
                     <w:p>
@@ -3301,11 +3873,33 @@
                           <w:lang w:val="en-US"/>
                         </w:rPr>
                       </w:pPr>
+                      <w:proofErr w:type="gramStart"/>
                       <w:r>
                         <w:rPr>
                           <w:lang w:val="en-US"/>
                         </w:rPr>
-                        <w:t>using System.Collections.Generic;</w:t>
+                        <w:t>using</w:t>
+                      </w:r>
+                      <w:proofErr w:type="gramEnd"/>
+                      <w:r>
+                        <w:rPr>
+                          <w:lang w:val="en-US"/>
+                        </w:rPr>
+                        <w:t xml:space="preserve"> </w:t>
+                      </w:r>
+                      <w:proofErr w:type="spellStart"/>
+                      <w:r>
+                        <w:rPr>
+                          <w:lang w:val="en-US"/>
+                        </w:rPr>
+                        <w:t>System.Collections.Generic</w:t>
+                      </w:r>
+                      <w:proofErr w:type="spellEnd"/>
+                      <w:r>
+                        <w:rPr>
+                          <w:lang w:val="en-US"/>
+                        </w:rPr>
+                        <w:t>;</w:t>
                       </w:r>
                     </w:p>
                     <w:p>
@@ -3315,11 +3909,33 @@
                           <w:lang w:val="en-US"/>
                         </w:rPr>
                       </w:pPr>
+                      <w:proofErr w:type="gramStart"/>
                       <w:r>
                         <w:rPr>
                           <w:lang w:val="en-US"/>
                         </w:rPr>
-                        <w:t>using System.Linq;</w:t>
+                        <w:t>using</w:t>
+                      </w:r>
+                      <w:proofErr w:type="gramEnd"/>
+                      <w:r>
+                        <w:rPr>
+                          <w:lang w:val="en-US"/>
+                        </w:rPr>
+                        <w:t xml:space="preserve"> </w:t>
+                      </w:r>
+                      <w:proofErr w:type="spellStart"/>
+                      <w:r>
+                        <w:rPr>
+                          <w:lang w:val="en-US"/>
+                        </w:rPr>
+                        <w:t>System.Linq</w:t>
+                      </w:r>
+                      <w:proofErr w:type="spellEnd"/>
+                      <w:r>
+                        <w:rPr>
+                          <w:lang w:val="en-US"/>
+                        </w:rPr>
+                        <w:t>;</w:t>
                       </w:r>
                     </w:p>
                     <w:p>
@@ -3329,11 +3945,33 @@
                           <w:lang w:val="en-US"/>
                         </w:rPr>
                       </w:pPr>
+                      <w:proofErr w:type="gramStart"/>
                       <w:r>
                         <w:rPr>
                           <w:lang w:val="en-US"/>
                         </w:rPr>
-                        <w:t>using System.Text;</w:t>
+                        <w:t>using</w:t>
+                      </w:r>
+                      <w:proofErr w:type="gramEnd"/>
+                      <w:r>
+                        <w:rPr>
+                          <w:lang w:val="en-US"/>
+                        </w:rPr>
+                        <w:t xml:space="preserve"> </w:t>
+                      </w:r>
+                      <w:proofErr w:type="spellStart"/>
+                      <w:r>
+                        <w:rPr>
+                          <w:lang w:val="en-US"/>
+                        </w:rPr>
+                        <w:t>System.Text</w:t>
+                      </w:r>
+                      <w:proofErr w:type="spellEnd"/>
+                      <w:r>
+                        <w:rPr>
+                          <w:lang w:val="en-US"/>
+                        </w:rPr>
+                        <w:t>;</w:t>
                       </w:r>
                     </w:p>
                     <w:p>
@@ -3343,11 +3981,33 @@
                           <w:lang w:val="en-US"/>
                         </w:rPr>
                       </w:pPr>
+                      <w:proofErr w:type="gramStart"/>
                       <w:r>
                         <w:rPr>
                           <w:lang w:val="en-US"/>
                         </w:rPr>
-                        <w:t>using System.Threading.Tasks;</w:t>
+                        <w:t>using</w:t>
+                      </w:r>
+                      <w:proofErr w:type="gramEnd"/>
+                      <w:r>
+                        <w:rPr>
+                          <w:lang w:val="en-US"/>
+                        </w:rPr>
+                        <w:t xml:space="preserve"> </w:t>
+                      </w:r>
+                      <w:proofErr w:type="spellStart"/>
+                      <w:r>
+                        <w:rPr>
+                          <w:lang w:val="en-US"/>
+                        </w:rPr>
+                        <w:t>System.Threading.Tasks</w:t>
+                      </w:r>
+                      <w:proofErr w:type="spellEnd"/>
+                      <w:r>
+                        <w:rPr>
+                          <w:lang w:val="en-US"/>
+                        </w:rPr>
+                        <w:t>;</w:t>
                       </w:r>
                     </w:p>
                     <w:p>
@@ -3365,12 +4025,28 @@
                           <w:lang w:val="en-US"/>
                         </w:rPr>
                       </w:pPr>
+                      <w:proofErr w:type="gramStart"/>
                       <w:r>
                         <w:rPr>
                           <w:lang w:val="en-US"/>
                         </w:rPr>
-                        <w:t>namespace SandCastleTest</w:t>
+                        <w:t>namespace</w:t>
                       </w:r>
+                      <w:proofErr w:type="gramEnd"/>
+                      <w:r>
+                        <w:rPr>
+                          <w:lang w:val="en-US"/>
+                        </w:rPr>
+                        <w:t xml:space="preserve"> </w:t>
+                      </w:r>
+                      <w:proofErr w:type="spellStart"/>
+                      <w:r>
+                        <w:rPr>
+                          <w:lang w:val="en-US"/>
+                        </w:rPr>
+                        <w:t>SandCastleTest</w:t>
+                      </w:r>
+                      <w:proofErr w:type="spellEnd"/>
                     </w:p>
                     <w:p>
                       <w:pPr>
@@ -3385,7 +4061,15 @@
                         <w:spacing w:after="0"/>
                       </w:pPr>
                       <w:r>
-                        <w:t xml:space="preserve">    class Test</w:t>
+                        <w:t xml:space="preserve">    </w:t>
+                      </w:r>
+                      <w:proofErr w:type="gramStart"/>
+                      <w:r>
+                        <w:t>class</w:t>
+                      </w:r>
+                      <w:proofErr w:type="gramEnd"/>
+                      <w:r>
+                        <w:t xml:space="preserve"> Test</w:t>
                       </w:r>
                     </w:p>
                     <w:p>
@@ -3410,7 +4094,23 @@
                         <w:rPr>
                           <w:color w:val="00B050"/>
                         </w:rPr>
-                        <w:t>/// &lt;summary&gt;</w:t>
+                        <w:t>/// &lt;</w:t>
+                      </w:r>
+                      <w:proofErr w:type="spellStart"/>
+                      <w:proofErr w:type="gramStart"/>
+                      <w:r>
+                        <w:rPr>
+                          <w:color w:val="00B050"/>
+                        </w:rPr>
+                        <w:t>summary</w:t>
+                      </w:r>
+                      <w:proofErr w:type="spellEnd"/>
+                      <w:proofErr w:type="gramEnd"/>
+                      <w:r>
+                        <w:rPr>
+                          <w:color w:val="00B050"/>
+                        </w:rPr>
+                        <w:t>&gt;</w:t>
                       </w:r>
                     </w:p>
                     <w:p>
@@ -3438,7 +4138,23 @@
                         <w:rPr>
                           <w:color w:val="00B050"/>
                         </w:rPr>
-                        <w:t xml:space="preserve">        /// &lt;/summary&gt;</w:t>
+                        <w:t xml:space="preserve">        /// &lt;/</w:t>
+                      </w:r>
+                      <w:proofErr w:type="spellStart"/>
+                      <w:proofErr w:type="gramStart"/>
+                      <w:r>
+                        <w:rPr>
+                          <w:color w:val="00B050"/>
+                        </w:rPr>
+                        <w:t>summary</w:t>
+                      </w:r>
+                      <w:proofErr w:type="spellEnd"/>
+                      <w:proofErr w:type="gramEnd"/>
+                      <w:r>
+                        <w:rPr>
+                          <w:color w:val="00B050"/>
+                        </w:rPr>
+                        <w:t>&gt;</w:t>
                       </w:r>
                     </w:p>
                     <w:p>
@@ -3446,7 +4162,23 @@
                         <w:spacing w:after="0"/>
                       </w:pPr>
                       <w:r>
-                        <w:t xml:space="preserve">        public void test(){}</w:t>
+                        <w:t xml:space="preserve">        public </w:t>
+                      </w:r>
+                      <w:proofErr w:type="spellStart"/>
+                      <w:r>
+                        <w:t>void</w:t>
+                      </w:r>
+                      <w:proofErr w:type="spellEnd"/>
+                      <w:r>
+                        <w:t xml:space="preserve"> </w:t>
+                      </w:r>
+                      <w:proofErr w:type="gramStart"/>
+                      <w:r>
+                        <w:t>test(</w:t>
+                      </w:r>
+                      <w:proofErr w:type="gramEnd"/>
+                      <w:r>
+                        <w:t>){}</w:t>
                       </w:r>
                     </w:p>
                     <w:p>
@@ -3479,11 +4211,11 @@
       <w:pPr>
         <w:pStyle w:val="Titre2"/>
       </w:pPr>
-      <w:bookmarkStart w:id="23" w:name="_Toc401932473"/>
+      <w:bookmarkStart w:id="24" w:name="_Toc401933625"/>
       <w:r>
         <w:t>Génération du projet</w:t>
       </w:r>
-      <w:bookmarkEnd w:id="23"/>
+      <w:bookmarkEnd w:id="24"/>
     </w:p>
     <w:p/>
     <w:p/>
@@ -3511,6 +4243,7 @@
           <w:b/>
         </w:rPr>
       </w:pPr>
+      <w:bookmarkStart w:id="25" w:name="_Toc401933626"/>
       <w:r>
         <w:rPr>
           <w:b/>
@@ -3518,30 +4251,43 @@
         <w:lastRenderedPageBreak/>
         <w:t>Génération de la documentation finale</w:t>
       </w:r>
+      <w:bookmarkEnd w:id="25"/>
     </w:p>
     <w:p>
       <w:pPr>
         <w:pStyle w:val="Titre2"/>
       </w:pPr>
+      <w:bookmarkStart w:id="26" w:name="_Toc401933627"/>
       <w:r>
         <w:t>Génération du code et de la  documentation.</w:t>
       </w:r>
+      <w:bookmarkEnd w:id="26"/>
     </w:p>
     <w:p/>
     <w:p>
       <w:r>
-        <w:t>Une fois le fichier XML et la DLL créée</w:t>
-      </w:r>
-      <w:r>
-        <w:t xml:space="preserve"> lors de l’étape précédente</w:t>
-      </w:r>
-      <w:r>
-        <w:t>, il faut aller générer la documentation dans un format d’aide.</w:t>
+        <w:t>Une fois le fichier XML et la DLL créée lors de l’étape précédente, il faut aller générer la documentation dans un format d’aide.</w:t>
       </w:r>
     </w:p>
     <w:p>
       <w:r>
-        <w:t>Il faut donc lancer SandCastle Help File Builder depuis votre menu Windows dans le répertoire d’installation.</w:t>
+        <w:t xml:space="preserve">Il faut donc lancer </w:t>
+      </w:r>
+      <w:proofErr w:type="spellStart"/>
+      <w:r>
+        <w:t>SandCastle</w:t>
+      </w:r>
+      <w:proofErr w:type="spellEnd"/>
+      <w:r>
+        <w:t xml:space="preserve"> Help File </w:t>
+      </w:r>
+      <w:proofErr w:type="spellStart"/>
+      <w:r>
+        <w:t>Builder</w:t>
+      </w:r>
+      <w:proofErr w:type="spellEnd"/>
+      <w:r>
+        <w:t xml:space="preserve"> depuis votre menu Windows dans le répertoire d’installation.</w:t>
       </w:r>
     </w:p>
     <w:p>
@@ -3866,6 +4612,7 @@
                               <w:showingPlcHdr/>
                               <w15:appearance w15:val="hidden"/>
                             </w:sdtPr>
+                            <w:sdtEndPr/>
                             <w:sdtContent>
                               <w:p>
                                 <w:r>
@@ -3903,6 +4650,7 @@
                         <w:showingPlcHdr/>
                         <w15:appearance w15:val="hidden"/>
                       </w:sdtPr>
+                      <w:sdtEndPr/>
                       <w:sdtContent>
                         <w:p>
                           <w:r>
@@ -4110,6 +4858,7 @@
           <w:b/>
         </w:rPr>
       </w:pPr>
+      <w:bookmarkStart w:id="27" w:name="_Toc401933628"/>
       <w:r>
         <w:rPr>
           <w:b/>
@@ -4117,6 +4866,7 @@
         <w:lastRenderedPageBreak/>
         <w:t>Lexique et standards</w:t>
       </w:r>
+      <w:bookmarkEnd w:id="27"/>
     </w:p>
     <w:p/>
     <w:tbl>
@@ -4216,7 +4966,31 @@
                 <w:sz w:val="17"/>
                 <w:szCs w:val="17"/>
               </w:rPr>
-              <w:t>Usage is…</w:t>
+              <w:t xml:space="preserve">Usage </w:t>
+            </w:r>
+            <w:proofErr w:type="spellStart"/>
+            <w:r>
+              <w:rPr>
+                <w:rFonts w:ascii="Arial" w:hAnsi="Arial" w:cs="Arial"/>
+                <w:b/>
+                <w:bCs/>
+                <w:color w:val="333333"/>
+                <w:sz w:val="17"/>
+                <w:szCs w:val="17"/>
+              </w:rPr>
+              <w:t>is</w:t>
+            </w:r>
+            <w:proofErr w:type="spellEnd"/>
+            <w:r>
+              <w:rPr>
+                <w:rFonts w:ascii="Arial" w:hAnsi="Arial" w:cs="Arial"/>
+                <w:b/>
+                <w:bCs/>
+                <w:color w:val="333333"/>
+                <w:sz w:val="17"/>
+                <w:szCs w:val="17"/>
+              </w:rPr>
+              <w:t>…</w:t>
             </w:r>
           </w:p>
         </w:tc>
@@ -4249,6 +5023,7 @@
                 <w:szCs w:val="17"/>
               </w:rPr>
             </w:pPr>
+            <w:proofErr w:type="spellStart"/>
             <w:r>
               <w:rPr>
                 <w:rFonts w:ascii="Arial" w:hAnsi="Arial" w:cs="Arial"/>
@@ -4260,6 +5035,7 @@
               </w:rPr>
               <w:t>Purpose</w:t>
             </w:r>
+            <w:proofErr w:type="spellEnd"/>
           </w:p>
         </w:tc>
       </w:tr>
@@ -4345,7 +5121,27 @@
                 <w:sz w:val="17"/>
                 <w:szCs w:val="17"/>
               </w:rPr>
-              <w:t>&lt;summary&gt;</w:t>
+              <w:t>&lt;</w:t>
+            </w:r>
+            <w:proofErr w:type="spellStart"/>
+            <w:r>
+              <w:rPr>
+                <w:rFonts w:ascii="Arial" w:hAnsi="Arial" w:cs="Arial"/>
+                <w:color w:val="333333"/>
+                <w:sz w:val="17"/>
+                <w:szCs w:val="17"/>
+              </w:rPr>
+              <w:t>summary</w:t>
+            </w:r>
+            <w:proofErr w:type="spellEnd"/>
+            <w:r>
+              <w:rPr>
+                <w:rFonts w:ascii="Arial" w:hAnsi="Arial" w:cs="Arial"/>
+                <w:color w:val="333333"/>
+                <w:sz w:val="17"/>
+                <w:szCs w:val="17"/>
+              </w:rPr>
+              <w:t>&gt;</w:t>
             </w:r>
           </w:p>
         </w:tc>
@@ -4378,6 +5174,7 @@
                 <w:szCs w:val="17"/>
               </w:rPr>
             </w:pPr>
+            <w:proofErr w:type="spellStart"/>
             <w:r>
               <w:rPr>
                 <w:rFonts w:ascii="Arial" w:hAnsi="Arial" w:cs="Arial"/>
@@ -4387,6 +5184,7 @@
               </w:rPr>
               <w:t>Recquis</w:t>
             </w:r>
+            <w:proofErr w:type="spellEnd"/>
           </w:p>
         </w:tc>
         <w:tc>
@@ -4536,7 +5334,27 @@
                 <w:sz w:val="17"/>
                 <w:szCs w:val="17"/>
               </w:rPr>
-              <w:t xml:space="preserve"> une infobulle Intellisense pour l'objet quand</w:t>
+              <w:t xml:space="preserve"> une infobulle </w:t>
+            </w:r>
+            <w:proofErr w:type="spellStart"/>
+            <w:r>
+              <w:rPr>
+                <w:rFonts w:ascii="Arial" w:hAnsi="Arial" w:cs="Arial"/>
+                <w:color w:val="333333"/>
+                <w:sz w:val="17"/>
+                <w:szCs w:val="17"/>
+              </w:rPr>
+              <w:t>Intellisense</w:t>
+            </w:r>
+            <w:proofErr w:type="spellEnd"/>
+            <w:r>
+              <w:rPr>
+                <w:rFonts w:ascii="Arial" w:hAnsi="Arial" w:cs="Arial"/>
+                <w:color w:val="333333"/>
+                <w:sz w:val="17"/>
+                <w:szCs w:val="17"/>
+              </w:rPr>
+              <w:t xml:space="preserve"> pour l'objet quand</w:t>
             </w:r>
             <w:r>
               <w:rPr>
@@ -4596,7 +5414,27 @@
                 <w:sz w:val="17"/>
                 <w:szCs w:val="17"/>
               </w:rPr>
-              <w:t>&lt;remarks&gt;</w:t>
+              <w:t>&lt;</w:t>
+            </w:r>
+            <w:proofErr w:type="spellStart"/>
+            <w:r>
+              <w:rPr>
+                <w:rFonts w:ascii="Arial" w:hAnsi="Arial" w:cs="Arial"/>
+                <w:color w:val="333333"/>
+                <w:sz w:val="17"/>
+                <w:szCs w:val="17"/>
+              </w:rPr>
+              <w:t>remarks</w:t>
+            </w:r>
+            <w:proofErr w:type="spellEnd"/>
+            <w:r>
+              <w:rPr>
+                <w:rFonts w:ascii="Arial" w:hAnsi="Arial" w:cs="Arial"/>
+                <w:color w:val="333333"/>
+                <w:sz w:val="17"/>
+                <w:szCs w:val="17"/>
+              </w:rPr>
+              <w:t>&gt;</w:t>
             </w:r>
           </w:p>
         </w:tc>
@@ -4718,7 +5556,27 @@
                 <w:sz w:val="17"/>
                 <w:szCs w:val="17"/>
               </w:rPr>
-              <w:t>&lt;example&gt;</w:t>
+              <w:t>&lt;</w:t>
+            </w:r>
+            <w:proofErr w:type="spellStart"/>
+            <w:r>
+              <w:rPr>
+                <w:rFonts w:ascii="Arial" w:hAnsi="Arial" w:cs="Arial"/>
+                <w:color w:val="333333"/>
+                <w:sz w:val="17"/>
+                <w:szCs w:val="17"/>
+              </w:rPr>
+              <w:t>example</w:t>
+            </w:r>
+            <w:proofErr w:type="spellEnd"/>
+            <w:r>
+              <w:rPr>
+                <w:rFonts w:ascii="Arial" w:hAnsi="Arial" w:cs="Arial"/>
+                <w:color w:val="333333"/>
+                <w:sz w:val="17"/>
+                <w:szCs w:val="17"/>
+              </w:rPr>
+              <w:t>&gt;</w:t>
             </w:r>
           </w:p>
         </w:tc>
@@ -4842,7 +5700,27 @@
                 <w:sz w:val="17"/>
                 <w:szCs w:val="17"/>
               </w:rPr>
-              <w:t>&lt;seealso&gt;</w:t>
+              <w:t>&lt;</w:t>
+            </w:r>
+            <w:proofErr w:type="spellStart"/>
+            <w:r>
+              <w:rPr>
+                <w:rFonts w:ascii="Arial" w:hAnsi="Arial" w:cs="Arial"/>
+                <w:color w:val="333333"/>
+                <w:sz w:val="17"/>
+                <w:szCs w:val="17"/>
+              </w:rPr>
+              <w:t>seealso</w:t>
+            </w:r>
+            <w:proofErr w:type="spellEnd"/>
+            <w:r>
+              <w:rPr>
+                <w:rFonts w:ascii="Arial" w:hAnsi="Arial" w:cs="Arial"/>
+                <w:color w:val="333333"/>
+                <w:sz w:val="17"/>
+                <w:szCs w:val="17"/>
+              </w:rPr>
+              <w:t>&gt;</w:t>
             </w:r>
           </w:p>
         </w:tc>
@@ -4958,6 +5836,7 @@
                 <w:szCs w:val="17"/>
               </w:rPr>
             </w:pPr>
+            <w:proofErr w:type="spellStart"/>
             <w:r>
               <w:rPr>
                 <w:rFonts w:ascii="Arial" w:hAnsi="Arial" w:cs="Arial"/>
@@ -4967,7 +5846,19 @@
                 <w:sz w:val="17"/>
                 <w:szCs w:val="17"/>
               </w:rPr>
-              <w:t>Member Descriptions</w:t>
+              <w:t>Member</w:t>
+            </w:r>
+            <w:proofErr w:type="spellEnd"/>
+            <w:r>
+              <w:rPr>
+                <w:rFonts w:ascii="Arial" w:hAnsi="Arial" w:cs="Arial"/>
+                <w:b/>
+                <w:bCs/>
+                <w:color w:val="333333"/>
+                <w:sz w:val="17"/>
+                <w:szCs w:val="17"/>
+              </w:rPr>
+              <w:t xml:space="preserve"> Descriptions</w:t>
             </w:r>
           </w:p>
         </w:tc>
@@ -5009,7 +5900,27 @@
                 <w:sz w:val="17"/>
                 <w:szCs w:val="17"/>
               </w:rPr>
-              <w:t>&lt;param&gt;</w:t>
+              <w:t>&lt;</w:t>
+            </w:r>
+            <w:proofErr w:type="spellStart"/>
+            <w:r>
+              <w:rPr>
+                <w:rFonts w:ascii="Arial" w:hAnsi="Arial" w:cs="Arial"/>
+                <w:color w:val="333333"/>
+                <w:sz w:val="17"/>
+                <w:szCs w:val="17"/>
+              </w:rPr>
+              <w:t>param</w:t>
+            </w:r>
+            <w:proofErr w:type="spellEnd"/>
+            <w:r>
+              <w:rPr>
+                <w:rFonts w:ascii="Arial" w:hAnsi="Arial" w:cs="Arial"/>
+                <w:color w:val="333333"/>
+                <w:sz w:val="17"/>
+                <w:szCs w:val="17"/>
+              </w:rPr>
+              <w:t>&gt;</w:t>
             </w:r>
           </w:p>
         </w:tc>
@@ -5042,6 +5953,7 @@
                 <w:szCs w:val="17"/>
               </w:rPr>
             </w:pPr>
+            <w:proofErr w:type="spellStart"/>
             <w:r>
               <w:rPr>
                 <w:rFonts w:ascii="Arial" w:hAnsi="Arial" w:cs="Arial"/>
@@ -5049,7 +5961,17 @@
                 <w:sz w:val="17"/>
                 <w:szCs w:val="17"/>
               </w:rPr>
-              <w:t>Recquis pour chaque paramètre</w:t>
+              <w:t>Recquis</w:t>
+            </w:r>
+            <w:proofErr w:type="spellEnd"/>
+            <w:r>
+              <w:rPr>
+                <w:rFonts w:ascii="Arial" w:hAnsi="Arial" w:cs="Arial"/>
+                <w:color w:val="333333"/>
+                <w:sz w:val="17"/>
+                <w:szCs w:val="17"/>
+              </w:rPr>
+              <w:t xml:space="preserve"> pour chaque paramètre</w:t>
             </w:r>
           </w:p>
         </w:tc>
@@ -5194,7 +6116,27 @@
                 <w:sz w:val="17"/>
                 <w:szCs w:val="17"/>
               </w:rPr>
-              <w:t>&lt;typeparam&gt;</w:t>
+              <w:t>&lt;</w:t>
+            </w:r>
+            <w:proofErr w:type="spellStart"/>
+            <w:r>
+              <w:rPr>
+                <w:rFonts w:ascii="Arial" w:hAnsi="Arial" w:cs="Arial"/>
+                <w:color w:val="333333"/>
+                <w:sz w:val="17"/>
+                <w:szCs w:val="17"/>
+              </w:rPr>
+              <w:t>typeparam</w:t>
+            </w:r>
+            <w:proofErr w:type="spellEnd"/>
+            <w:r>
+              <w:rPr>
+                <w:rFonts w:ascii="Arial" w:hAnsi="Arial" w:cs="Arial"/>
+                <w:color w:val="333333"/>
+                <w:sz w:val="17"/>
+                <w:szCs w:val="17"/>
+              </w:rPr>
+              <w:t>&gt;</w:t>
             </w:r>
           </w:p>
         </w:tc>
@@ -5227,6 +6169,7 @@
                 <w:szCs w:val="17"/>
               </w:rPr>
             </w:pPr>
+            <w:proofErr w:type="spellStart"/>
             <w:r>
               <w:rPr>
                 <w:rFonts w:ascii="Arial" w:hAnsi="Arial" w:cs="Arial"/>
@@ -5234,7 +6177,37 @@
                 <w:sz w:val="17"/>
                 <w:szCs w:val="17"/>
               </w:rPr>
-              <w:t>Recquis pour les type de paramètres génériques</w:t>
+              <w:t>Recquis</w:t>
+            </w:r>
+            <w:proofErr w:type="spellEnd"/>
+            <w:r>
+              <w:rPr>
+                <w:rFonts w:ascii="Arial" w:hAnsi="Arial" w:cs="Arial"/>
+                <w:color w:val="333333"/>
+                <w:sz w:val="17"/>
+                <w:szCs w:val="17"/>
+              </w:rPr>
+              <w:t xml:space="preserve"> pour </w:t>
+            </w:r>
+            <w:proofErr w:type="gramStart"/>
+            <w:r>
+              <w:rPr>
+                <w:rFonts w:ascii="Arial" w:hAnsi="Arial" w:cs="Arial"/>
+                <w:color w:val="333333"/>
+                <w:sz w:val="17"/>
+                <w:szCs w:val="17"/>
+              </w:rPr>
+              <w:t>les type</w:t>
+            </w:r>
+            <w:proofErr w:type="gramEnd"/>
+            <w:r>
+              <w:rPr>
+                <w:rFonts w:ascii="Arial" w:hAnsi="Arial" w:cs="Arial"/>
+                <w:color w:val="333333"/>
+                <w:sz w:val="17"/>
+                <w:szCs w:val="17"/>
+              </w:rPr>
+              <w:t xml:space="preserve"> de paramètres génériques</w:t>
             </w:r>
           </w:p>
         </w:tc>
@@ -5316,7 +6289,27 @@
                 <w:sz w:val="17"/>
                 <w:szCs w:val="17"/>
               </w:rPr>
-              <w:t>&lt;returns&gt;</w:t>
+              <w:t>&lt;</w:t>
+            </w:r>
+            <w:proofErr w:type="spellStart"/>
+            <w:r>
+              <w:rPr>
+                <w:rFonts w:ascii="Arial" w:hAnsi="Arial" w:cs="Arial"/>
+                <w:color w:val="333333"/>
+                <w:sz w:val="17"/>
+                <w:szCs w:val="17"/>
+              </w:rPr>
+              <w:t>returns</w:t>
+            </w:r>
+            <w:proofErr w:type="spellEnd"/>
+            <w:r>
+              <w:rPr>
+                <w:rFonts w:ascii="Arial" w:hAnsi="Arial" w:cs="Arial"/>
+                <w:color w:val="333333"/>
+                <w:sz w:val="17"/>
+                <w:szCs w:val="17"/>
+              </w:rPr>
+              <w:t>&gt;</w:t>
             </w:r>
           </w:p>
         </w:tc>
@@ -5349,6 +6342,7 @@
                 <w:szCs w:val="17"/>
               </w:rPr>
             </w:pPr>
+            <w:proofErr w:type="spellStart"/>
             <w:r>
               <w:rPr>
                 <w:rFonts w:ascii="Arial" w:hAnsi="Arial" w:cs="Arial"/>
@@ -5356,7 +6350,17 @@
                 <w:sz w:val="17"/>
                 <w:szCs w:val="17"/>
               </w:rPr>
-              <w:t>Recquis pour chaque méthode retournant une valeur</w:t>
+              <w:t>Recquis</w:t>
+            </w:r>
+            <w:proofErr w:type="spellEnd"/>
+            <w:r>
+              <w:rPr>
+                <w:rFonts w:ascii="Arial" w:hAnsi="Arial" w:cs="Arial"/>
+                <w:color w:val="333333"/>
+                <w:sz w:val="17"/>
+                <w:szCs w:val="17"/>
+              </w:rPr>
+              <w:t xml:space="preserve"> pour chaque méthode retournant une valeur</w:t>
             </w:r>
           </w:p>
         </w:tc>
@@ -5390,6 +6394,7 @@
                 <w:lang w:val="en-US"/>
               </w:rPr>
             </w:pPr>
+            <w:proofErr w:type="spellStart"/>
             <w:r>
               <w:rPr>
                 <w:rFonts w:ascii="Arial" w:hAnsi="Arial" w:cs="Arial"/>
@@ -5398,7 +6403,62 @@
                 <w:szCs w:val="17"/>
                 <w:lang w:val="en-US"/>
               </w:rPr>
-              <w:t xml:space="preserve">Décrit la valeur retournée </w:t>
+              <w:t>Décrit</w:t>
+            </w:r>
+            <w:proofErr w:type="spellEnd"/>
+            <w:r>
+              <w:rPr>
+                <w:rFonts w:ascii="Arial" w:hAnsi="Arial" w:cs="Arial"/>
+                <w:color w:val="333333"/>
+                <w:sz w:val="17"/>
+                <w:szCs w:val="17"/>
+                <w:lang w:val="en-US"/>
+              </w:rPr>
+              <w:t xml:space="preserve"> la </w:t>
+            </w:r>
+            <w:proofErr w:type="spellStart"/>
+            <w:r>
+              <w:rPr>
+                <w:rFonts w:ascii="Arial" w:hAnsi="Arial" w:cs="Arial"/>
+                <w:color w:val="333333"/>
+                <w:sz w:val="17"/>
+                <w:szCs w:val="17"/>
+                <w:lang w:val="en-US"/>
+              </w:rPr>
+              <w:t>valeur</w:t>
+            </w:r>
+            <w:proofErr w:type="spellEnd"/>
+            <w:r>
+              <w:rPr>
+                <w:rFonts w:ascii="Arial" w:hAnsi="Arial" w:cs="Arial"/>
+                <w:color w:val="333333"/>
+                <w:sz w:val="17"/>
+                <w:szCs w:val="17"/>
+                <w:lang w:val="en-US"/>
+              </w:rPr>
+              <w:t xml:space="preserve"> </w:t>
+            </w:r>
+            <w:proofErr w:type="spellStart"/>
+            <w:r>
+              <w:rPr>
+                <w:rFonts w:ascii="Arial" w:hAnsi="Arial" w:cs="Arial"/>
+                <w:color w:val="333333"/>
+                <w:sz w:val="17"/>
+                <w:szCs w:val="17"/>
+                <w:lang w:val="en-US"/>
+              </w:rPr>
+              <w:t>retournée</w:t>
+            </w:r>
+            <w:proofErr w:type="spellEnd"/>
+            <w:r>
+              <w:rPr>
+                <w:rFonts w:ascii="Arial" w:hAnsi="Arial" w:cs="Arial"/>
+                <w:color w:val="333333"/>
+                <w:sz w:val="17"/>
+                <w:szCs w:val="17"/>
+                <w:lang w:val="en-US"/>
+              </w:rPr>
+              <w:t xml:space="preserve"> </w:t>
             </w:r>
           </w:p>
         </w:tc>
@@ -5604,6 +6664,7 @@
                 <w:szCs w:val="17"/>
               </w:rPr>
             </w:pPr>
+            <w:proofErr w:type="spellStart"/>
             <w:r>
               <w:rPr>
                 <w:rFonts w:ascii="Arial" w:hAnsi="Arial" w:cs="Arial"/>
@@ -5613,6 +6674,7 @@
               </w:rPr>
               <w:t>Recquis</w:t>
             </w:r>
+            <w:proofErr w:type="spellEnd"/>
           </w:p>
         </w:tc>
         <w:tc>
@@ -5651,7 +6713,27 @@
                 <w:sz w:val="17"/>
                 <w:szCs w:val="17"/>
               </w:rPr>
-              <w:t>Décrit la valeur qu’un proprié</w:t>
+              <w:t xml:space="preserve">Décrit la valeur </w:t>
+            </w:r>
+            <w:proofErr w:type="gramStart"/>
+            <w:r>
+              <w:rPr>
+                <w:rFonts w:ascii="Arial" w:hAnsi="Arial" w:cs="Arial"/>
+                <w:color w:val="333333"/>
+                <w:sz w:val="17"/>
+                <w:szCs w:val="17"/>
+              </w:rPr>
+              <w:t>qu’un</w:t>
+            </w:r>
+            <w:proofErr w:type="gramEnd"/>
+            <w:r>
+              <w:rPr>
+                <w:rFonts w:ascii="Arial" w:hAnsi="Arial" w:cs="Arial"/>
+                <w:color w:val="333333"/>
+                <w:sz w:val="17"/>
+                <w:szCs w:val="17"/>
+              </w:rPr>
+              <w:t xml:space="preserve"> proprié</w:t>
             </w:r>
             <w:r>
               <w:rPr>
@@ -5827,6 +6909,7 @@
                 <w:szCs w:val="17"/>
               </w:rPr>
             </w:pPr>
+            <w:proofErr w:type="spellStart"/>
             <w:r>
               <w:rPr>
                 <w:rFonts w:ascii="Arial" w:hAnsi="Arial" w:cs="Arial"/>
@@ -5836,8 +6919,33 @@
                 <w:sz w:val="17"/>
                 <w:szCs w:val="17"/>
               </w:rPr>
-              <w:t>Text Elements</w:t>
-            </w:r>
+              <w:t>Text</w:t>
+            </w:r>
+            <w:proofErr w:type="spellEnd"/>
+            <w:r>
+              <w:rPr>
+                <w:rFonts w:ascii="Arial" w:hAnsi="Arial" w:cs="Arial"/>
+                <w:b/>
+                <w:bCs/>
+                <w:color w:val="333333"/>
+                <w:sz w:val="17"/>
+                <w:szCs w:val="17"/>
+              </w:rPr>
+              <w:t xml:space="preserve"> </w:t>
+            </w:r>
+            <w:proofErr w:type="spellStart"/>
+            <w:r>
+              <w:rPr>
+                <w:rFonts w:ascii="Arial" w:hAnsi="Arial" w:cs="Arial"/>
+                <w:b/>
+                <w:bCs/>
+                <w:color w:val="333333"/>
+                <w:sz w:val="17"/>
+                <w:szCs w:val="17"/>
+              </w:rPr>
+              <w:t>Elements</w:t>
+            </w:r>
+            <w:proofErr w:type="spellEnd"/>
           </w:p>
         </w:tc>
       </w:tr>
@@ -5952,6 +7060,7 @@
                 <w:lang w:val="en-US"/>
               </w:rPr>
             </w:pPr>
+            <w:proofErr w:type="spellStart"/>
             <w:r>
               <w:rPr>
                 <w:rFonts w:ascii="Arial" w:hAnsi="Arial" w:cs="Arial"/>
@@ -5960,8 +7069,31 @@
                 <w:szCs w:val="17"/>
                 <w:lang w:val="en-US"/>
               </w:rPr>
-              <w:t>Défini un paragraphe</w:t>
-            </w:r>
+              <w:t>Défini</w:t>
+            </w:r>
+            <w:proofErr w:type="spellEnd"/>
+            <w:r>
+              <w:rPr>
+                <w:rFonts w:ascii="Arial" w:hAnsi="Arial" w:cs="Arial"/>
+                <w:color w:val="333333"/>
+                <w:sz w:val="17"/>
+                <w:szCs w:val="17"/>
+                <w:lang w:val="en-US"/>
+              </w:rPr>
+              <w:t xml:space="preserve"> un </w:t>
+            </w:r>
+            <w:proofErr w:type="spellStart"/>
+            <w:r>
+              <w:rPr>
+                <w:rFonts w:ascii="Arial" w:hAnsi="Arial" w:cs="Arial"/>
+                <w:color w:val="333333"/>
+                <w:sz w:val="17"/>
+                <w:szCs w:val="17"/>
+                <w:lang w:val="en-US"/>
+              </w:rPr>
+              <w:t>paragraphe</w:t>
+            </w:r>
+            <w:proofErr w:type="spellEnd"/>
           </w:p>
         </w:tc>
       </w:tr>
@@ -6002,7 +7134,27 @@
                 <w:sz w:val="17"/>
                 <w:szCs w:val="17"/>
               </w:rPr>
-              <w:t>&lt;list&gt;</w:t>
+              <w:t>&lt;</w:t>
+            </w:r>
+            <w:proofErr w:type="spellStart"/>
+            <w:r>
+              <w:rPr>
+                <w:rFonts w:ascii="Arial" w:hAnsi="Arial" w:cs="Arial"/>
+                <w:color w:val="333333"/>
+                <w:sz w:val="17"/>
+                <w:szCs w:val="17"/>
+              </w:rPr>
+              <w:t>list</w:t>
+            </w:r>
+            <w:proofErr w:type="spellEnd"/>
+            <w:r>
+              <w:rPr>
+                <w:rFonts w:ascii="Arial" w:hAnsi="Arial" w:cs="Arial"/>
+                <w:color w:val="333333"/>
+                <w:sz w:val="17"/>
+                <w:szCs w:val="17"/>
+              </w:rPr>
+              <w:t>&gt;</w:t>
             </w:r>
           </w:p>
         </w:tc>
@@ -6075,6 +7227,7 @@
                 <w:szCs w:val="17"/>
               </w:rPr>
             </w:pPr>
+            <w:proofErr w:type="spellStart"/>
             <w:r>
               <w:rPr>
                 <w:rFonts w:ascii="Arial" w:hAnsi="Arial" w:cs="Arial"/>
@@ -6083,7 +7236,62 @@
                 <w:szCs w:val="17"/>
                 <w:lang w:val="en-US"/>
               </w:rPr>
-              <w:t>Créée une liste.</w:t>
+              <w:t>Créée</w:t>
+            </w:r>
+            <w:proofErr w:type="spellEnd"/>
+            <w:r>
+              <w:rPr>
+                <w:rFonts w:ascii="Arial" w:hAnsi="Arial" w:cs="Arial"/>
+                <w:color w:val="333333"/>
+                <w:sz w:val="17"/>
+                <w:szCs w:val="17"/>
+                <w:lang w:val="en-US"/>
+              </w:rPr>
+              <w:t xml:space="preserve"> </w:t>
+            </w:r>
+            <w:proofErr w:type="spellStart"/>
+            <w:r>
+              <w:rPr>
+                <w:rFonts w:ascii="Arial" w:hAnsi="Arial" w:cs="Arial"/>
+                <w:color w:val="333333"/>
+                <w:sz w:val="17"/>
+                <w:szCs w:val="17"/>
+                <w:lang w:val="en-US"/>
+              </w:rPr>
+              <w:t>une</w:t>
+            </w:r>
+            <w:proofErr w:type="spellEnd"/>
+            <w:r>
+              <w:rPr>
+                <w:rFonts w:ascii="Arial" w:hAnsi="Arial" w:cs="Arial"/>
+                <w:color w:val="333333"/>
+                <w:sz w:val="17"/>
+                <w:szCs w:val="17"/>
+                <w:lang w:val="en-US"/>
+              </w:rPr>
+              <w:t xml:space="preserve"> </w:t>
+            </w:r>
+            <w:proofErr w:type="spellStart"/>
+            <w:r>
+              <w:rPr>
+                <w:rFonts w:ascii="Arial" w:hAnsi="Arial" w:cs="Arial"/>
+                <w:color w:val="333333"/>
+                <w:sz w:val="17"/>
+                <w:szCs w:val="17"/>
+                <w:lang w:val="en-US"/>
+              </w:rPr>
+              <w:t>liste</w:t>
+            </w:r>
+            <w:proofErr w:type="spellEnd"/>
+            <w:r>
+              <w:rPr>
+                <w:rFonts w:ascii="Arial" w:hAnsi="Arial" w:cs="Arial"/>
+                <w:color w:val="333333"/>
+                <w:sz w:val="17"/>
+                <w:szCs w:val="17"/>
+                <w:lang w:val="en-US"/>
+              </w:rPr>
+              <w:t>.</w:t>
             </w:r>
           </w:p>
         </w:tc>
@@ -6125,7 +7333,27 @@
                 <w:sz w:val="17"/>
                 <w:szCs w:val="17"/>
               </w:rPr>
-              <w:t>&lt;see&gt;</w:t>
+              <w:t>&lt;</w:t>
+            </w:r>
+            <w:proofErr w:type="spellStart"/>
+            <w:r>
+              <w:rPr>
+                <w:rFonts w:ascii="Arial" w:hAnsi="Arial" w:cs="Arial"/>
+                <w:color w:val="333333"/>
+                <w:sz w:val="17"/>
+                <w:szCs w:val="17"/>
+              </w:rPr>
+              <w:t>see</w:t>
+            </w:r>
+            <w:proofErr w:type="spellEnd"/>
+            <w:r>
+              <w:rPr>
+                <w:rFonts w:ascii="Arial" w:hAnsi="Arial" w:cs="Arial"/>
+                <w:color w:val="333333"/>
+                <w:sz w:val="17"/>
+                <w:szCs w:val="17"/>
+              </w:rPr>
+              <w:t>&gt;</w:t>
             </w:r>
           </w:p>
         </w:tc>
@@ -6228,10 +7456,7 @@
         </w:r>
       </w:hyperlink>
     </w:p>
-    <w:p>
-      <w:bookmarkStart w:id="24" w:name="_GoBack"/>
-      <w:bookmarkEnd w:id="24"/>
-    </w:p>
+    <w:p/>
     <w:sectPr>
       <w:headerReference w:type="default" r:id="rId20"/>
       <w:footerReference w:type="default" r:id="rId21"/>
@@ -6336,8 +7561,16 @@
             <w:rPr>
               <w:rFonts w:cs="Arial"/>
             </w:rPr>
-            <w:t>Interne Ingésup</w:t>
+            <w:t xml:space="preserve">Interne </w:t>
           </w:r>
+          <w:proofErr w:type="spellStart"/>
+          <w:r>
+            <w:rPr>
+              <w:rFonts w:cs="Arial"/>
+            </w:rPr>
+            <w:t>Ingésup</w:t>
+          </w:r>
+          <w:proofErr w:type="spellEnd"/>
         </w:p>
       </w:tc>
       <w:tc>
@@ -6378,7 +7611,7 @@
               <w:rFonts w:cs="Arial"/>
               <w:noProof/>
             </w:rPr>
-            <w:t>4</w:t>
+            <w:t>6</w:t>
           </w:r>
           <w:r>
             <w:rPr>
@@ -6516,37 +7749,24 @@
               <w:szCs w:val="20"/>
             </w:rPr>
           </w:pPr>
-          <w:r>
-            <w:fldChar w:fldCharType="begin"/>
-          </w:r>
-          <w:r>
-            <w:instrText xml:space="preserve"> DOCPROPERTY "Title" \* MERGEFORMAT </w:instrText>
-          </w:r>
-          <w:r>
-            <w:fldChar w:fldCharType="separate"/>
-          </w:r>
-          <w:r>
-            <w:rPr>
-              <w:bCs/>
-              <w:sz w:val="20"/>
-              <w:szCs w:val="20"/>
-            </w:rPr>
-            <w:t xml:space="preserve">Dossier </w:t>
-          </w:r>
-          <w:r>
-            <w:rPr>
-              <w:sz w:val="20"/>
-              <w:szCs w:val="20"/>
-            </w:rPr>
-            <w:t xml:space="preserve">de Spécification Fonctionnelle du module </w:t>
-          </w:r>
-          <w:r>
-            <w:rPr>
-              <w:sz w:val="20"/>
-              <w:szCs w:val="20"/>
-            </w:rPr>
-            <w:fldChar w:fldCharType="end"/>
-          </w:r>
+          <w:fldSimple w:instr=" DOCPROPERTY &quot;Title&quot; \* MERGEFORMAT ">
+            <w:r>
+              <w:rPr>
+                <w:bCs/>
+                <w:sz w:val="20"/>
+                <w:szCs w:val="20"/>
+              </w:rPr>
+              <w:t xml:space="preserve">Dossier </w:t>
+            </w:r>
+            <w:r>
+              <w:rPr>
+                <w:sz w:val="20"/>
+                <w:szCs w:val="20"/>
+              </w:rPr>
+              <w:t xml:space="preserve">de Spécification Fonctionnelle du module </w:t>
+            </w:r>
+          </w:fldSimple>
+          <w:proofErr w:type="spellStart"/>
           <w:r>
             <w:rPr>
               <w:sz w:val="20"/>
@@ -6554,6 +7774,7 @@
             </w:rPr>
             <w:t>SandCastle</w:t>
           </w:r>
+          <w:proofErr w:type="spellEnd"/>
         </w:p>
         <w:p>
           <w:pPr>
@@ -7828,9 +9049,6 @@
         </w:tabs>
         <w:ind w:left="720" w:hanging="720"/>
       </w:pPr>
-      <w:rPr>
-        <w:rStyle w:val="Accentuation"/>
-      </w:rPr>
     </w:lvl>
     <w:lvl w:ilvl="2">
       <w:start w:val="1"/>
@@ -14548,6 +15766,15 @@
 </file>
 
 <file path=customXml/item1.xml><?xml version="1.0" encoding="utf-8"?>
+<?mso-contentType ?>
+<FormTemplates xmlns="http://schemas.microsoft.com/sharepoint/v3/contenttype/forms">
+  <Display>DocumentLibraryForm</Display>
+  <Edit>DocumentLibraryForm</Edit>
+  <New>DocumentLibraryForm</New>
+</FormTemplates>
+</file>
+
+<file path=customXml/item2.xml><?xml version="1.0" encoding="utf-8"?>
 <ct:contentTypeSchema xmlns:ct="http://schemas.microsoft.com/office/2006/metadata/contentType" xmlns:ma="http://schemas.microsoft.com/office/2006/metadata/properties/metaAttributes" ct:_="" ma:_="" ma:contentTypeName="Document" ma:contentTypeID="0x010100D0C4B67B42FBC3449A556F833052E959" ma:contentTypeVersion="0" ma:contentTypeDescription="Crée un document." ma:contentTypeScope="" ma:versionID="55013ecaa28b8035773fa490d04768d4">
   <xsd:schema xmlns:xsd="http://www.w3.org/2001/XMLSchema" xmlns:xs="http://www.w3.org/2001/XMLSchema" xmlns:p="http://schemas.microsoft.com/office/2006/metadata/properties" targetNamespace="http://schemas.microsoft.com/office/2006/metadata/properties" ma:root="true" ma:fieldsID="efe331b061e72866024fe28ebad680d1">
     <xsd:element name="properties">
@@ -14661,23 +15888,14 @@
 </ct:contentTypeSchema>
 </file>
 
-<file path=customXml/item2.xml><?xml version="1.0" encoding="utf-8"?>
-<?mso-contentType ?>
-<FormTemplates xmlns="http://schemas.microsoft.com/sharepoint/v3/contenttype/forms">
-  <Display>DocumentLibraryForm</Display>
-  <Edit>DocumentLibraryForm</Edit>
-  <New>DocumentLibraryForm</New>
-</FormTemplates>
+<file path=customXml/item3.xml><?xml version="1.0" encoding="utf-8"?>
+<LongProperties xmlns="http://schemas.microsoft.com/office/2006/metadata/longProperties"/>
 </file>
 
-<file path=customXml/item3.xml><?xml version="1.0" encoding="utf-8"?>
+<file path=customXml/item4.xml><?xml version="1.0" encoding="utf-8"?>
 <p:properties xmlns:p="http://schemas.microsoft.com/office/2006/metadata/properties" xmlns:xsi="http://www.w3.org/2001/XMLSchema-instance">
   <documentManagement/>
 </p:properties>
-</file>
-
-<file path=customXml/item4.xml><?xml version="1.0" encoding="utf-8"?>
-<LongProperties xmlns="http://schemas.microsoft.com/office/2006/metadata/longProperties"/>
 </file>
 
 <file path=customXml/item5.xml><?xml version="1.0" encoding="utf-8"?>
@@ -14685,6 +15903,14 @@
 </file>
 
 <file path=customXml/itemProps1.xml><?xml version="1.0" encoding="utf-8"?>
+<ds:datastoreItem xmlns:ds="http://schemas.openxmlformats.org/officeDocument/2006/customXml" ds:itemID="{9D913CFE-D6E9-4CF8-99C7-97E8AEB699ED}">
+  <ds:schemaRefs>
+    <ds:schemaRef ds:uri="http://schemas.microsoft.com/sharepoint/v3/contenttype/forms"/>
+  </ds:schemaRefs>
+</ds:datastoreItem>
+</file>
+
+<file path=customXml/itemProps2.xml><?xml version="1.0" encoding="utf-8"?>
 <ds:datastoreItem xmlns:ds="http://schemas.openxmlformats.org/officeDocument/2006/customXml" ds:itemID="{9F532FB6-7071-49F1-AA65-0B3D3A264378}">
   <ds:schemaRefs>
     <ds:schemaRef ds:uri="http://schemas.microsoft.com/office/2006/metadata/contentType"/>
@@ -14700,15 +15926,15 @@
 </ds:datastoreItem>
 </file>
 
-<file path=customXml/itemProps2.xml><?xml version="1.0" encoding="utf-8"?>
-<ds:datastoreItem xmlns:ds="http://schemas.openxmlformats.org/officeDocument/2006/customXml" ds:itemID="{9D913CFE-D6E9-4CF8-99C7-97E8AEB699ED}">
+<file path=customXml/itemProps3.xml><?xml version="1.0" encoding="utf-8"?>
+<ds:datastoreItem xmlns:ds="http://schemas.openxmlformats.org/officeDocument/2006/customXml" ds:itemID="{D9E6FC6F-DAE3-4625-9DB8-E74BABBBBA9F}">
   <ds:schemaRefs>
-    <ds:schemaRef ds:uri="http://schemas.microsoft.com/sharepoint/v3/contenttype/forms"/>
+    <ds:schemaRef ds:uri="http://schemas.microsoft.com/office/2006/metadata/longProperties"/>
   </ds:schemaRefs>
 </ds:datastoreItem>
 </file>
 
-<file path=customXml/itemProps3.xml><?xml version="1.0" encoding="utf-8"?>
+<file path=customXml/itemProps4.xml><?xml version="1.0" encoding="utf-8"?>
 <ds:datastoreItem xmlns:ds="http://schemas.openxmlformats.org/officeDocument/2006/customXml" ds:itemID="{7C5B1D6F-F7D5-488F-8933-9F0A957E0F33}">
   <ds:schemaRefs>
     <ds:schemaRef ds:uri="http://schemas.microsoft.com/office/2006/metadata/properties"/>
@@ -14716,16 +15942,8 @@
 </ds:datastoreItem>
 </file>
 
-<file path=customXml/itemProps4.xml><?xml version="1.0" encoding="utf-8"?>
-<ds:datastoreItem xmlns:ds="http://schemas.openxmlformats.org/officeDocument/2006/customXml" ds:itemID="{D9E6FC6F-DAE3-4625-9DB8-E74BABBBBA9F}">
-  <ds:schemaRefs>
-    <ds:schemaRef ds:uri="http://schemas.microsoft.com/office/2006/metadata/longProperties"/>
-  </ds:schemaRefs>
-</ds:datastoreItem>
-</file>
-
 <file path=customXml/itemProps5.xml><?xml version="1.0" encoding="utf-8"?>
-<ds:datastoreItem xmlns:ds="http://schemas.openxmlformats.org/officeDocument/2006/customXml" ds:itemID="{5EBA2C40-E615-4B56-A3C2-4F3B50F16D2F}">
+<ds:datastoreItem xmlns:ds="http://schemas.openxmlformats.org/officeDocument/2006/customXml" ds:itemID="{53AEC4BB-BCC7-4F99-A197-803CBC1CA94C}">
   <ds:schemaRefs>
     <ds:schemaRef ds:uri="http://schemas.openxmlformats.org/officeDocument/2006/bibliography"/>
   </ds:schemaRefs>

</xml_diff>